<commit_message>
Mise à jour Units_Normalisation_Métrique1
</commit_message>
<xml_diff>
--- a/scripts/Matthias/Statistiques unités de mesure – base de données courante.docx
+++ b/scripts/Matthias/Statistiques unités de mesure – base de données courante.docx
@@ -145,6 +145,7 @@
       <w:r>
         <w:rPr>
           <w:rFonts w:asciiTheme="majorHAnsi" w:hAnsiTheme="majorHAnsi"/>
+          <w:noProof/>
           <w:sz w:val="18"/>
           <w:szCs w:val="18"/>
         </w:rPr>
@@ -497,7 +498,25 @@
           <w:sz w:val="18"/>
           <w:szCs w:val="18"/>
         </w:rPr>
-        <w:t xml:space="preserve">Il y a 157 325 marchandises pour lesquelles les unités normalisées orthographiquement ne sont pas renseignées sur les 440 142 de la base, c’est-à-dire que 332 marchandises ayant une unité retranscrite n’ont pas d’unités normalisées orthographiquement (soit un taux de normalisation orthographique </w:t>
+        <w:t xml:space="preserve">Il y a 157 325 marchandises pour lesquelles les unités normalisées orthographiquement ne sont pas renseignées </w:t>
+      </w:r>
+      <w:proofErr w:type="gramStart"/>
+      <w:r>
+        <w:rPr>
+          <w:rFonts w:asciiTheme="majorHAnsi" w:hAnsiTheme="majorHAnsi"/>
+          <w:sz w:val="18"/>
+          <w:szCs w:val="18"/>
+        </w:rPr>
+        <w:t>sur</w:t>
+      </w:r>
+      <w:proofErr w:type="gramEnd"/>
+      <w:r>
+        <w:rPr>
+          <w:rFonts w:asciiTheme="majorHAnsi" w:hAnsiTheme="majorHAnsi"/>
+          <w:sz w:val="18"/>
+          <w:szCs w:val="18"/>
+        </w:rPr>
+        <w:t xml:space="preserve"> les 440 142 de la base, c’est-à-dire que 332 marchandises ayant une unité retranscrite n’ont pas d’unités normalisées orthographiquement (soit un taux de normalisation orthographique </w:t>
       </w:r>
       <w:r>
         <w:rPr>
@@ -679,41 +698,6 @@
           <w:szCs w:val="18"/>
         </w:rPr>
       </w:pPr>
-    </w:p>
-    <w:p>
-      <w:pPr>
-        <w:jc w:val="center"/>
-        <w:rPr>
-          <w:rFonts w:asciiTheme="majorHAnsi" w:hAnsiTheme="majorHAnsi"/>
-          <w:sz w:val="18"/>
-          <w:szCs w:val="18"/>
-        </w:rPr>
-      </w:pPr>
-    </w:p>
-    <w:p>
-      <w:pPr>
-        <w:rPr>
-          <w:rFonts w:asciiTheme="majorHAnsi" w:hAnsiTheme="majorHAnsi"/>
-          <w:sz w:val="18"/>
-          <w:szCs w:val="18"/>
-        </w:rPr>
-        <w:sectPr>
-          <w:type w:val="continuous"/>
-          <w:pgSz w:w="11900" w:h="16840"/>
-          <w:pgMar w:top="1417" w:right="1417" w:bottom="1417" w:left="1417" w:header="708" w:footer="708" w:gutter="0"/>
-          <w:cols w:num="2" w:space="708"/>
-          <w:docGrid w:linePitch="360"/>
-        </w:sectPr>
-      </w:pPr>
-    </w:p>
-    <w:p>
-      <w:pPr>
-        <w:rPr>
-          <w:rFonts w:asciiTheme="majorHAnsi" w:hAnsiTheme="majorHAnsi"/>
-          <w:sz w:val="18"/>
-          <w:szCs w:val="18"/>
-        </w:rPr>
-      </w:pPr>
       <w:r>
         <w:rPr>
           <w:rFonts w:asciiTheme="majorHAnsi" w:hAnsiTheme="majorHAnsi"/>
@@ -721,20 +705,19 @@
           <w:sz w:val="18"/>
           <w:szCs w:val="18"/>
         </w:rPr>
-        <w:lastRenderedPageBreak/>
         <w:drawing>
-          <wp:anchor distT="0" distB="0" distL="114300" distR="114300" simplePos="0" relativeHeight="251660288" behindDoc="0" locked="0" layoutInCell="1" allowOverlap="1" wp14:anchorId="2A4D3F37" wp14:editId="707EE83C">
+          <wp:anchor distT="0" distB="0" distL="114300" distR="114300" simplePos="0" relativeHeight="251662336" behindDoc="0" locked="0" layoutInCell="1" allowOverlap="1" wp14:anchorId="700D2BC9" wp14:editId="21CA5E8C">
             <wp:simplePos x="0" y="0"/>
             <wp:positionH relativeFrom="column">
-              <wp:posOffset>2857500</wp:posOffset>
+              <wp:posOffset>2628900</wp:posOffset>
             </wp:positionH>
             <wp:positionV relativeFrom="paragraph">
               <wp:posOffset>128270</wp:posOffset>
             </wp:positionV>
-            <wp:extent cx="2971800" cy="1535430"/>
+            <wp:extent cx="3178175" cy="1600200"/>
             <wp:effectExtent l="0" t="0" r="0" b="0"/>
             <wp:wrapSquare wrapText="bothSides"/>
-            <wp:docPr id="3" name="Image 3"/>
+            <wp:docPr id="4" name="Image 1"/>
             <wp:cNvGraphicFramePr>
               <a:graphicFrameLocks xmlns:a="http://schemas.openxmlformats.org/drawingml/2006/main" noChangeAspect="1"/>
             </wp:cNvGraphicFramePr>
@@ -742,7 +725,7 @@
               <a:graphicData uri="http://schemas.openxmlformats.org/drawingml/2006/picture">
                 <pic:pic xmlns:pic="http://schemas.openxmlformats.org/drawingml/2006/picture">
                   <pic:nvPicPr>
-                    <pic:cNvPr id="0" name="Picture 3"/>
+                    <pic:cNvPr id="0" name="Picture 1"/>
                     <pic:cNvPicPr>
                       <a:picLocks noChangeAspect="1" noChangeArrowheads="1"/>
                     </pic:cNvPicPr>
@@ -763,7 +746,7 @@
                   <pic:spPr bwMode="auto">
                     <a:xfrm>
                       <a:off x="0" y="0"/>
-                      <a:ext cx="2971800" cy="1535430"/>
+                      <a:ext cx="3178175" cy="1600200"/>
                     </a:xfrm>
                     <a:prstGeom prst="rect">
                       <a:avLst/>
@@ -785,29 +768,89 @@
           </wp:anchor>
         </w:drawing>
       </w:r>
-      <w:r>
-        <w:rPr>
-          <w:rFonts w:asciiTheme="majorHAnsi" w:hAnsiTheme="majorHAnsi"/>
-          <w:sz w:val="18"/>
-          <w:szCs w:val="18"/>
-        </w:rPr>
-        <w:t xml:space="preserve">Il y a dans la base 99 unités ajustées, soit une réduction </w:t>
-      </w:r>
-      <w:r>
-        <w:rPr>
-          <w:rFonts w:asciiTheme="majorHAnsi" w:hAnsiTheme="majorHAnsi"/>
-          <w:sz w:val="18"/>
-          <w:szCs w:val="18"/>
-        </w:rPr>
-        <w:br/>
-      </w:r>
-      <w:r>
-        <w:rPr>
-          <w:rFonts w:asciiTheme="majorHAnsi" w:hAnsiTheme="majorHAnsi"/>
-          <w:sz w:val="18"/>
-          <w:szCs w:val="18"/>
-        </w:rPr>
-        <w:t>du nombre d’unités de 84,95% par rapport aux unités normalisées orthographiquement, et de 93,73% par rapport aux unités provenant des retranscriptions des sources</w:t>
+    </w:p>
+    <w:p>
+      <w:pPr>
+        <w:jc w:val="center"/>
+        <w:rPr>
+          <w:rFonts w:asciiTheme="majorHAnsi" w:hAnsiTheme="majorHAnsi"/>
+          <w:sz w:val="18"/>
+          <w:szCs w:val="18"/>
+        </w:rPr>
+      </w:pPr>
+    </w:p>
+    <w:p>
+      <w:pPr>
+        <w:rPr>
+          <w:rFonts w:asciiTheme="majorHAnsi" w:hAnsiTheme="majorHAnsi"/>
+          <w:sz w:val="18"/>
+          <w:szCs w:val="18"/>
+        </w:rPr>
+        <w:sectPr>
+          <w:type w:val="continuous"/>
+          <w:pgSz w:w="11900" w:h="16840"/>
+          <w:pgMar w:top="1417" w:right="1417" w:bottom="1417" w:left="1417" w:header="708" w:footer="708" w:gutter="0"/>
+          <w:cols w:num="2" w:space="708"/>
+          <w:docGrid w:linePitch="360"/>
+        </w:sectPr>
+      </w:pPr>
+    </w:p>
+    <w:p>
+      <w:pPr>
+        <w:rPr>
+          <w:rFonts w:asciiTheme="majorHAnsi" w:hAnsiTheme="majorHAnsi"/>
+          <w:sz w:val="18"/>
+          <w:szCs w:val="18"/>
+        </w:rPr>
+      </w:pPr>
+      <w:r>
+        <w:rPr>
+          <w:rFonts w:asciiTheme="majorHAnsi" w:hAnsiTheme="majorHAnsi"/>
+          <w:sz w:val="18"/>
+          <w:szCs w:val="18"/>
+        </w:rPr>
+        <w:lastRenderedPageBreak/>
+        <w:t>Il y a dans la base 17</w:t>
+      </w:r>
+      <w:r>
+        <w:rPr>
+          <w:rFonts w:asciiTheme="majorHAnsi" w:hAnsiTheme="majorHAnsi"/>
+          <w:sz w:val="18"/>
+          <w:szCs w:val="18"/>
+        </w:rPr>
+        <w:t xml:space="preserve">9 unités ajustées, soit une réduction du nombre d’unités de </w:t>
+      </w:r>
+      <w:r>
+        <w:rPr>
+          <w:rFonts w:asciiTheme="majorHAnsi" w:hAnsiTheme="majorHAnsi"/>
+          <w:sz w:val="18"/>
+          <w:szCs w:val="18"/>
+        </w:rPr>
+        <w:t>72,80</w:t>
+      </w:r>
+      <w:r>
+        <w:rPr>
+          <w:rFonts w:asciiTheme="majorHAnsi" w:hAnsiTheme="majorHAnsi"/>
+          <w:sz w:val="18"/>
+          <w:szCs w:val="18"/>
+        </w:rPr>
+        <w:t xml:space="preserve">% par rapport aux unités normalisées orthographiquement, et de </w:t>
+      </w:r>
+      <w:r>
+        <w:rPr>
+          <w:rFonts w:asciiTheme="majorHAnsi" w:hAnsiTheme="majorHAnsi"/>
+          <w:sz w:val="18"/>
+          <w:szCs w:val="18"/>
+        </w:rPr>
+        <w:t>88,67</w:t>
+      </w:r>
+      <w:r>
+        <w:rPr>
+          <w:rFonts w:asciiTheme="majorHAnsi" w:hAnsiTheme="majorHAnsi"/>
+          <w:sz w:val="18"/>
+          <w:szCs w:val="18"/>
+        </w:rPr>
+        <w:t>% par rapport aux unités provenant des retranscriptions des sources</w:t>
       </w:r>
       <w:r>
         <w:rPr>
@@ -817,6 +860,14 @@
         </w:rPr>
         <w:t>.</w:t>
       </w:r>
+      <w:r>
+        <w:rPr>
+          <w:rFonts w:asciiTheme="majorHAnsi" w:hAnsiTheme="majorHAnsi"/>
+          <w:sz w:val="18"/>
+          <w:szCs w:val="18"/>
+        </w:rPr>
+        <w:t xml:space="preserve"> </w:t>
+      </w:r>
     </w:p>
     <w:p>
       <w:pPr>
@@ -840,7 +891,7 @@
           <w:sz w:val="18"/>
           <w:szCs w:val="18"/>
         </w:rPr>
-        <w:t>236 659</w:t>
+        <w:t>198 571</w:t>
       </w:r>
       <w:r>
         <w:rPr>
@@ -872,15 +923,47 @@
           <w:sz w:val="18"/>
           <w:szCs w:val="18"/>
         </w:rPr>
-        <w:t>, c’est-à-dire que 79 334 marchandises ayant une unité normalisée orthographiquement n’ont pas</w:t>
-      </w:r>
-      <w:r>
-        <w:rPr>
-          <w:rFonts w:asciiTheme="majorHAnsi" w:hAnsiTheme="majorHAnsi"/>
-          <w:sz w:val="18"/>
-          <w:szCs w:val="18"/>
-        </w:rPr>
-        <w:t xml:space="preserve"> d’unité ajustée (soit 71,95% de marchandises ayant une unité normalisé</w:t>
+        <w:t xml:space="preserve">, c’est-à-dire que </w:t>
+      </w:r>
+      <w:r>
+        <w:rPr>
+          <w:rFonts w:asciiTheme="majorHAnsi" w:hAnsiTheme="majorHAnsi"/>
+          <w:sz w:val="18"/>
+          <w:szCs w:val="18"/>
+        </w:rPr>
+        <w:t>41 246</w:t>
+      </w:r>
+      <w:r>
+        <w:rPr>
+          <w:rFonts w:asciiTheme="majorHAnsi" w:hAnsiTheme="majorHAnsi"/>
+          <w:sz w:val="18"/>
+          <w:szCs w:val="18"/>
+        </w:rPr>
+        <w:t xml:space="preserve"> marchandises ayant une unité normalisée orthographiquement n’ont pas</w:t>
+      </w:r>
+      <w:r>
+        <w:rPr>
+          <w:rFonts w:asciiTheme="majorHAnsi" w:hAnsiTheme="majorHAnsi"/>
+          <w:sz w:val="18"/>
+          <w:szCs w:val="18"/>
+        </w:rPr>
+        <w:t xml:space="preserve"> d’unité ajustée (soit </w:t>
+      </w:r>
+      <w:r>
+        <w:rPr>
+          <w:rFonts w:asciiTheme="majorHAnsi" w:hAnsiTheme="majorHAnsi"/>
+          <w:sz w:val="18"/>
+          <w:szCs w:val="18"/>
+        </w:rPr>
+        <w:t>85,42</w:t>
+      </w:r>
+      <w:r>
+        <w:rPr>
+          <w:rFonts w:asciiTheme="majorHAnsi" w:hAnsiTheme="majorHAnsi"/>
+          <w:sz w:val="18"/>
+          <w:szCs w:val="18"/>
+        </w:rPr>
+        <w:t>% de marchandises ayant une unité normalisé</w:t>
       </w:r>
       <w:r>
         <w:rPr>
@@ -904,7 +987,23 @@
           <w:sz w:val="18"/>
           <w:szCs w:val="18"/>
         </w:rPr>
-        <w:t xml:space="preserve"> dans l’ensemble de la base atteint 53,77%.</w:t>
+        <w:t xml:space="preserve"> dans l’ensemble de la base atteint </w:t>
+      </w:r>
+      <w:r>
+        <w:rPr>
+          <w:rFonts w:asciiTheme="majorHAnsi" w:hAnsiTheme="majorHAnsi"/>
+          <w:sz w:val="18"/>
+          <w:szCs w:val="18"/>
+        </w:rPr>
+        <w:t>45,12</w:t>
+      </w:r>
+      <w:r>
+        <w:rPr>
+          <w:rFonts w:asciiTheme="majorHAnsi" w:hAnsiTheme="majorHAnsi"/>
+          <w:sz w:val="18"/>
+          <w:szCs w:val="18"/>
+        </w:rPr>
+        <w:t>%.</w:t>
       </w:r>
     </w:p>
     <w:p>
@@ -1116,18 +1215,18 @@
           <w:szCs w:val="18"/>
         </w:rPr>
         <w:drawing>
-          <wp:anchor distT="0" distB="0" distL="114300" distR="114300" simplePos="0" relativeHeight="251661312" behindDoc="0" locked="0" layoutInCell="1" allowOverlap="1" wp14:anchorId="4FA03C08" wp14:editId="512BF105">
+          <wp:anchor distT="0" distB="0" distL="114300" distR="114300" simplePos="0" relativeHeight="251663360" behindDoc="0" locked="0" layoutInCell="1" allowOverlap="1" wp14:anchorId="18C43C4B" wp14:editId="76A276CC">
             <wp:simplePos x="0" y="0"/>
             <wp:positionH relativeFrom="column">
-              <wp:posOffset>0</wp:posOffset>
+              <wp:posOffset>65405</wp:posOffset>
             </wp:positionH>
             <wp:positionV relativeFrom="paragraph">
-              <wp:posOffset>65405</wp:posOffset>
+              <wp:posOffset>4445</wp:posOffset>
             </wp:positionV>
-            <wp:extent cx="2919095" cy="1886585"/>
-            <wp:effectExtent l="0" t="0" r="1905" b="0"/>
+            <wp:extent cx="2762250" cy="1890395"/>
+            <wp:effectExtent l="0" t="0" r="6350" b="0"/>
             <wp:wrapSquare wrapText="bothSides"/>
-            <wp:docPr id="10" name="Image 4"/>
+            <wp:docPr id="5" name="Image 2"/>
             <wp:cNvGraphicFramePr>
               <a:graphicFrameLocks xmlns:a="http://schemas.openxmlformats.org/drawingml/2006/main" noChangeAspect="1"/>
             </wp:cNvGraphicFramePr>
@@ -1135,7 +1234,7 @@
               <a:graphicData uri="http://schemas.openxmlformats.org/drawingml/2006/picture">
                 <pic:pic xmlns:pic="http://schemas.openxmlformats.org/drawingml/2006/picture">
                   <pic:nvPicPr>
-                    <pic:cNvPr id="0" name="Picture 4"/>
+                    <pic:cNvPr id="0" name="Picture 2"/>
                     <pic:cNvPicPr>
                       <a:picLocks noChangeAspect="1" noChangeArrowheads="1"/>
                     </pic:cNvPicPr>
@@ -1156,7 +1255,7 @@
                   <pic:spPr bwMode="auto">
                     <a:xfrm>
                       <a:off x="0" y="0"/>
-                      <a:ext cx="2919095" cy="1886585"/>
+                      <a:ext cx="2762250" cy="1890395"/>
                     </a:xfrm>
                     <a:prstGeom prst="rect">
                       <a:avLst/>
@@ -1184,23 +1283,63 @@
           <w:sz w:val="18"/>
           <w:szCs w:val="18"/>
         </w:rPr>
-        <w:t xml:space="preserve">Il y a dans la base 5 unités conventionnelles, soit une réduction du nombre d’unités de </w:t>
-      </w:r>
-      <w:r>
-        <w:rPr>
-          <w:rFonts w:asciiTheme="majorHAnsi" w:hAnsiTheme="majorHAnsi"/>
-          <w:sz w:val="18"/>
-          <w:szCs w:val="18"/>
-        </w:rPr>
-        <w:t xml:space="preserve">94,95% par rapport aux unités ajustées, de 99,24% par rapport aux unités normalisées orthographiquement et de </w:t>
-      </w:r>
-      <w:r>
-        <w:rPr>
-          <w:rFonts w:asciiTheme="majorHAnsi" w:hAnsiTheme="majorHAnsi"/>
-          <w:sz w:val="18"/>
-          <w:szCs w:val="18"/>
-        </w:rPr>
-        <w:t>99,68% par rapport aux unités provenant des retranscriptions des sources.</w:t>
+        <w:t>Il y a dans la base 6</w:t>
+      </w:r>
+      <w:r>
+        <w:rPr>
+          <w:rFonts w:asciiTheme="majorHAnsi" w:hAnsiTheme="majorHAnsi"/>
+          <w:sz w:val="18"/>
+          <w:szCs w:val="18"/>
+        </w:rPr>
+        <w:t xml:space="preserve"> unités conventionnelles, soit une réduction du nombre d’unités de </w:t>
+      </w:r>
+      <w:r>
+        <w:rPr>
+          <w:rFonts w:asciiTheme="majorHAnsi" w:hAnsiTheme="majorHAnsi"/>
+          <w:sz w:val="18"/>
+          <w:szCs w:val="18"/>
+        </w:rPr>
+        <w:t>96,65</w:t>
+      </w:r>
+      <w:r>
+        <w:rPr>
+          <w:rFonts w:asciiTheme="majorHAnsi" w:hAnsiTheme="majorHAnsi"/>
+          <w:sz w:val="18"/>
+          <w:szCs w:val="18"/>
+        </w:rPr>
+        <w:t>% par rapport aux unité</w:t>
+      </w:r>
+      <w:r>
+        <w:rPr>
+          <w:rFonts w:asciiTheme="majorHAnsi" w:hAnsiTheme="majorHAnsi"/>
+          <w:sz w:val="18"/>
+          <w:szCs w:val="18"/>
+        </w:rPr>
+        <w:t>s ajustées, de 99,09</w:t>
+      </w:r>
+      <w:r>
+        <w:rPr>
+          <w:rFonts w:asciiTheme="majorHAnsi" w:hAnsiTheme="majorHAnsi"/>
+          <w:sz w:val="18"/>
+          <w:szCs w:val="18"/>
+        </w:rPr>
+        <w:t xml:space="preserve">% par rapport aux unités normalisées orthographiquement et de </w:t>
+      </w:r>
+      <w:r>
+        <w:rPr>
+          <w:rFonts w:asciiTheme="majorHAnsi" w:hAnsiTheme="majorHAnsi"/>
+          <w:sz w:val="18"/>
+          <w:szCs w:val="18"/>
+        </w:rPr>
+        <w:t>99,62</w:t>
+      </w:r>
+      <w:r>
+        <w:rPr>
+          <w:rFonts w:asciiTheme="majorHAnsi" w:hAnsiTheme="majorHAnsi"/>
+          <w:sz w:val="18"/>
+          <w:szCs w:val="18"/>
+        </w:rPr>
+        <w:t>% par rapport aux unités provenant des retranscriptions des sources.</w:t>
       </w:r>
     </w:p>
     <w:p>
@@ -1218,82 +1357,655 @@
           <w:sz w:val="18"/>
           <w:szCs w:val="18"/>
         </w:rPr>
-        <w:t>Il y a 236 855 marchandises pour lesquelles les unités normalisées orthographiquement ne sont pas renseignées sur les 440 142 de la base, c’est-à-dire que 196 marchandises</w:t>
-      </w:r>
+        <w:t xml:space="preserve">Il y a </w:t>
+      </w:r>
+      <w:r>
+        <w:rPr>
+          <w:rFonts w:asciiTheme="majorHAnsi" w:hAnsiTheme="majorHAnsi"/>
+          <w:sz w:val="18"/>
+          <w:szCs w:val="18"/>
+        </w:rPr>
+        <w:t>199 266</w:t>
+      </w:r>
+      <w:r>
+        <w:rPr>
+          <w:rFonts w:asciiTheme="majorHAnsi" w:hAnsiTheme="majorHAnsi"/>
+          <w:sz w:val="18"/>
+          <w:szCs w:val="18"/>
+        </w:rPr>
+        <w:t xml:space="preserve"> marchandises pour lesquelles les unités normalisées orthographiquement ne sont pas renseignées sur les 440 142 de la base, c’est-à-dire que </w:t>
+      </w:r>
+      <w:r>
+        <w:rPr>
+          <w:rFonts w:asciiTheme="majorHAnsi" w:hAnsiTheme="majorHAnsi"/>
+          <w:sz w:val="18"/>
+          <w:szCs w:val="18"/>
+        </w:rPr>
+        <w:t>695</w:t>
+      </w:r>
+      <w:r>
+        <w:rPr>
+          <w:rFonts w:asciiTheme="majorHAnsi" w:hAnsiTheme="majorHAnsi"/>
+          <w:sz w:val="18"/>
+          <w:szCs w:val="18"/>
+        </w:rPr>
+        <w:t xml:space="preserve"> marchandises ayant une unité ajustée n’ont pas d’unités conventionnelle (soit </w:t>
+      </w:r>
+      <w:r>
+        <w:rPr>
+          <w:rFonts w:asciiTheme="majorHAnsi" w:hAnsiTheme="majorHAnsi"/>
+          <w:sz w:val="18"/>
+          <w:szCs w:val="18"/>
+        </w:rPr>
+        <w:t>99,71</w:t>
+      </w:r>
+      <w:r>
+        <w:rPr>
+          <w:rFonts w:asciiTheme="majorHAnsi" w:hAnsiTheme="majorHAnsi"/>
+          <w:sz w:val="18"/>
+          <w:szCs w:val="18"/>
+        </w:rPr>
+        <w:t>% de marchandises ayant une unité ajustée qui ont également une unité conventionnelle). Le pourcentage de marchandises n’ayant pas d’unité</w:t>
+      </w:r>
+      <w:r>
+        <w:rPr>
+          <w:rFonts w:asciiTheme="majorHAnsi" w:hAnsiTheme="majorHAnsi"/>
+          <w:sz w:val="18"/>
+          <w:szCs w:val="18"/>
+        </w:rPr>
+        <w:t xml:space="preserve"> </w:t>
+      </w:r>
+      <w:r>
+        <w:rPr>
+          <w:rFonts w:asciiTheme="majorHAnsi" w:hAnsiTheme="majorHAnsi"/>
+          <w:sz w:val="18"/>
+          <w:szCs w:val="18"/>
+        </w:rPr>
+        <w:t xml:space="preserve">conventionnelle atteint alors </w:t>
+      </w:r>
+      <w:r>
+        <w:rPr>
+          <w:rFonts w:asciiTheme="majorHAnsi" w:hAnsiTheme="majorHAnsi"/>
+          <w:sz w:val="18"/>
+          <w:szCs w:val="18"/>
+        </w:rPr>
+        <w:t>45,27</w:t>
+      </w:r>
+      <w:r>
+        <w:rPr>
+          <w:rFonts w:asciiTheme="majorHAnsi" w:hAnsiTheme="majorHAnsi"/>
+          <w:sz w:val="18"/>
+          <w:szCs w:val="18"/>
+        </w:rPr>
+        <w:t>%.</w:t>
+      </w:r>
+    </w:p>
+    <w:p>
+      <w:pPr>
+        <w:jc w:val="right"/>
+      </w:pPr>
+      <w:r>
+        <w:rPr>
+          <w:rFonts w:asciiTheme="majorHAnsi" w:hAnsiTheme="majorHAnsi"/>
+          <w:sz w:val="18"/>
+          <w:szCs w:val="18"/>
+        </w:rPr>
+        <w:t xml:space="preserve">Les unités </w:t>
+      </w:r>
+      <w:r>
+        <w:rPr>
+          <w:rFonts w:asciiTheme="majorHAnsi" w:hAnsiTheme="majorHAnsi"/>
+          <w:sz w:val="18"/>
+          <w:szCs w:val="18"/>
+        </w:rPr>
+        <w:t>conventionnelles de la base</w:t>
+      </w:r>
+      <w:r>
+        <w:rPr>
+          <w:rFonts w:asciiTheme="majorHAnsi" w:hAnsiTheme="majorHAnsi"/>
+          <w:sz w:val="18"/>
+          <w:szCs w:val="18"/>
+        </w:rPr>
+        <w:t xml:space="preserve"> sont les suivantes :</w:t>
+      </w:r>
+      <w:r>
+        <w:t xml:space="preserve"> </w:t>
+      </w:r>
+    </w:p>
+    <w:p>
+      <w:pPr>
+        <w:pBdr>
+          <w:bottom w:val="single" w:sz="12" w:space="1" w:color="auto"/>
+        </w:pBdr>
+        <w:jc w:val="right"/>
+      </w:pPr>
+    </w:p>
+    <w:p>
+      <w:pPr>
+        <w:jc w:val="right"/>
+      </w:pPr>
+    </w:p>
+    <w:p>
+      <w:pPr>
+        <w:jc w:val="center"/>
+        <w:rPr>
+          <w:rFonts w:asciiTheme="majorHAnsi" w:hAnsiTheme="majorHAnsi"/>
+          <w:color w:val="1F497D" w:themeColor="text2"/>
+          <w:sz w:val="22"/>
+          <w:szCs w:val="22"/>
+          <w:u w:val="single"/>
+        </w:rPr>
+      </w:pPr>
+      <w:r>
+        <w:rPr>
+          <w:rFonts w:asciiTheme="majorHAnsi" w:hAnsiTheme="majorHAnsi"/>
+          <w:color w:val="1F497D" w:themeColor="text2"/>
+          <w:sz w:val="22"/>
+          <w:szCs w:val="22"/>
+          <w:u w:val="single"/>
+        </w:rPr>
+        <w:t>Unités conventionnelles</w:t>
+      </w:r>
+      <w:r>
+        <w:rPr>
+          <w:rFonts w:asciiTheme="majorHAnsi" w:hAnsiTheme="majorHAnsi"/>
+          <w:color w:val="1F497D" w:themeColor="text2"/>
+          <w:sz w:val="22"/>
+          <w:szCs w:val="22"/>
+          <w:u w:val="single"/>
+        </w:rPr>
+        <w:t xml:space="preserve"> en fonction des différent</w:t>
+      </w:r>
+      <w:r>
+        <w:rPr>
+          <w:rFonts w:asciiTheme="majorHAnsi" w:hAnsiTheme="majorHAnsi"/>
+          <w:color w:val="1F497D" w:themeColor="text2"/>
+          <w:sz w:val="22"/>
+          <w:szCs w:val="22"/>
+          <w:u w:val="single"/>
+        </w:rPr>
+        <w:t>e</w:t>
+      </w:r>
+      <w:r>
+        <w:rPr>
+          <w:rFonts w:asciiTheme="majorHAnsi" w:hAnsiTheme="majorHAnsi"/>
+          <w:color w:val="1F497D" w:themeColor="text2"/>
+          <w:sz w:val="22"/>
+          <w:szCs w:val="22"/>
+          <w:u w:val="single"/>
+        </w:rPr>
+        <w:t xml:space="preserve">s </w:t>
+      </w:r>
+      <w:r>
+        <w:rPr>
+          <w:rFonts w:asciiTheme="majorHAnsi" w:hAnsiTheme="majorHAnsi"/>
+          <w:color w:val="1F497D" w:themeColor="text2"/>
+          <w:sz w:val="22"/>
+          <w:szCs w:val="22"/>
+          <w:u w:val="single"/>
+        </w:rPr>
+        <w:t>directions</w:t>
+      </w:r>
+    </w:p>
+    <w:p>
+      <w:pPr>
+        <w:jc w:val="center"/>
+        <w:rPr>
+          <w:rFonts w:asciiTheme="majorHAnsi" w:hAnsiTheme="majorHAnsi"/>
+          <w:color w:val="1F497D" w:themeColor="text2"/>
+          <w:sz w:val="22"/>
+          <w:szCs w:val="22"/>
+          <w:u w:val="single"/>
+        </w:rPr>
+      </w:pPr>
+    </w:p>
+    <w:p>
+      <w:pPr>
+        <w:jc w:val="center"/>
+        <w:rPr>
+          <w:rFonts w:asciiTheme="majorHAnsi" w:hAnsiTheme="majorHAnsi"/>
+          <w:sz w:val="18"/>
+          <w:szCs w:val="18"/>
+        </w:rPr>
+      </w:pPr>
+    </w:p>
+    <w:p>
+      <w:pPr>
+        <w:jc w:val="center"/>
+        <w:rPr>
+          <w:rFonts w:asciiTheme="majorHAnsi" w:hAnsiTheme="majorHAnsi"/>
+          <w:sz w:val="18"/>
+          <w:szCs w:val="18"/>
+        </w:rPr>
+      </w:pPr>
+      <w:r>
+        <w:rPr>
+          <w:rFonts w:asciiTheme="majorHAnsi" w:hAnsiTheme="majorHAnsi"/>
+          <w:sz w:val="18"/>
+          <w:szCs w:val="18"/>
+        </w:rPr>
+        <w:t xml:space="preserve">Il y a dans la base 51 directions enregistrant les entrées et sorties de marchandises, mais on décide d’observer ici les unités conventionnelles </w:t>
+      </w:r>
+      <w:r>
+        <w:rPr>
+          <w:rFonts w:asciiTheme="majorHAnsi" w:hAnsiTheme="majorHAnsi"/>
+          <w:sz w:val="18"/>
+          <w:szCs w:val="18"/>
+        </w:rPr>
+        <w:t>en fonction des</w:t>
+      </w:r>
+      <w:r>
+        <w:rPr>
+          <w:rFonts w:asciiTheme="majorHAnsi" w:hAnsiTheme="majorHAnsi"/>
+          <w:sz w:val="18"/>
+          <w:szCs w:val="18"/>
+        </w:rPr>
+        <w:t xml:space="preserve"> directions apparaissant au moins 1000 fois dans la base. </w:t>
+      </w:r>
+    </w:p>
+    <w:p>
+      <w:pPr>
+        <w:jc w:val="center"/>
+        <w:rPr>
+          <w:rFonts w:asciiTheme="majorHAnsi" w:hAnsiTheme="majorHAnsi"/>
+          <w:sz w:val="18"/>
+          <w:szCs w:val="18"/>
+        </w:rPr>
+      </w:pPr>
+    </w:p>
+    <w:p>
+      <w:pPr>
+        <w:jc w:val="center"/>
+        <w:rPr>
+          <w:rFonts w:asciiTheme="majorHAnsi" w:hAnsiTheme="majorHAnsi"/>
+          <w:sz w:val="18"/>
+          <w:szCs w:val="18"/>
+        </w:rPr>
+      </w:pPr>
+    </w:p>
+    <w:p>
+      <w:pPr>
+        <w:jc w:val="center"/>
+        <w:rPr>
+          <w:rFonts w:asciiTheme="majorHAnsi" w:hAnsiTheme="majorHAnsi"/>
+          <w:sz w:val="18"/>
+          <w:szCs w:val="18"/>
+        </w:rPr>
+      </w:pPr>
+      <w:r>
+        <w:rPr>
+          <w:rFonts w:asciiTheme="majorHAnsi" w:hAnsiTheme="majorHAnsi"/>
+          <w:noProof/>
+          <w:sz w:val="18"/>
+          <w:szCs w:val="18"/>
+        </w:rPr>
+        <w:drawing>
+          <wp:inline distT="0" distB="0" distL="0" distR="0" wp14:anchorId="7059FA18" wp14:editId="5A580360">
+            <wp:extent cx="5756910" cy="3357873"/>
+            <wp:effectExtent l="0" t="0" r="8890" b="0"/>
+            <wp:docPr id="6" name="Image 2"/>
+            <wp:cNvGraphicFramePr>
+              <a:graphicFrameLocks xmlns:a="http://schemas.openxmlformats.org/drawingml/2006/main" noChangeAspect="1"/>
+            </wp:cNvGraphicFramePr>
+            <a:graphic xmlns:a="http://schemas.openxmlformats.org/drawingml/2006/main">
+              <a:graphicData uri="http://schemas.openxmlformats.org/drawingml/2006/picture">
+                <pic:pic xmlns:pic="http://schemas.openxmlformats.org/drawingml/2006/picture">
+                  <pic:nvPicPr>
+                    <pic:cNvPr id="0" name="Picture 2"/>
+                    <pic:cNvPicPr>
+                      <a:picLocks noChangeAspect="1" noChangeArrowheads="1"/>
+                    </pic:cNvPicPr>
+                  </pic:nvPicPr>
+                  <pic:blipFill>
+                    <a:blip r:embed="rId10">
+                      <a:extLst>
+                        <a:ext uri="{28A0092B-C50C-407E-A947-70E740481C1C}">
+                          <a14:useLocalDpi xmlns:a14="http://schemas.microsoft.com/office/drawing/2010/main" val="0"/>
+                        </a:ext>
+                      </a:extLst>
+                    </a:blip>
+                    <a:srcRect/>
+                    <a:stretch>
+                      <a:fillRect/>
+                    </a:stretch>
+                  </pic:blipFill>
+                  <pic:spPr bwMode="auto">
+                    <a:xfrm>
+                      <a:off x="0" y="0"/>
+                      <a:ext cx="5756910" cy="3357873"/>
+                    </a:xfrm>
+                    <a:prstGeom prst="rect">
+                      <a:avLst/>
+                    </a:prstGeom>
+                    <a:noFill/>
+                    <a:ln>
+                      <a:noFill/>
+                    </a:ln>
+                  </pic:spPr>
+                </pic:pic>
+              </a:graphicData>
+            </a:graphic>
+          </wp:inline>
+        </w:drawing>
+      </w:r>
+    </w:p>
+    <w:p>
+      <w:pPr>
+        <w:pBdr>
+          <w:bottom w:val="single" w:sz="12" w:space="1" w:color="auto"/>
+        </w:pBdr>
+        <w:jc w:val="center"/>
+        <w:rPr>
+          <w:rFonts w:asciiTheme="majorHAnsi" w:hAnsiTheme="majorHAnsi"/>
+          <w:sz w:val="18"/>
+          <w:szCs w:val="18"/>
+        </w:rPr>
+      </w:pPr>
+    </w:p>
+    <w:p>
+      <w:pPr>
+        <w:jc w:val="center"/>
+        <w:rPr>
+          <w:rFonts w:asciiTheme="majorHAnsi" w:hAnsiTheme="majorHAnsi"/>
+          <w:color w:val="1F497D" w:themeColor="text2"/>
+          <w:sz w:val="22"/>
+          <w:szCs w:val="22"/>
+          <w:u w:val="single"/>
+        </w:rPr>
+      </w:pPr>
+    </w:p>
+    <w:p>
+      <w:pPr>
+        <w:jc w:val="center"/>
+        <w:rPr>
+          <w:rFonts w:asciiTheme="majorHAnsi" w:hAnsiTheme="majorHAnsi"/>
+          <w:color w:val="1F497D" w:themeColor="text2"/>
+          <w:sz w:val="22"/>
+          <w:szCs w:val="22"/>
+          <w:u w:val="single"/>
+        </w:rPr>
+      </w:pPr>
+    </w:p>
+    <w:p>
+      <w:pPr>
+        <w:jc w:val="center"/>
+        <w:rPr>
+          <w:rFonts w:asciiTheme="majorHAnsi" w:hAnsiTheme="majorHAnsi"/>
+          <w:color w:val="1F497D" w:themeColor="text2"/>
+          <w:sz w:val="22"/>
+          <w:szCs w:val="22"/>
+          <w:u w:val="single"/>
+        </w:rPr>
+      </w:pPr>
+    </w:p>
+    <w:p>
+      <w:pPr>
+        <w:jc w:val="center"/>
+        <w:rPr>
+          <w:rFonts w:asciiTheme="majorHAnsi" w:hAnsiTheme="majorHAnsi"/>
+          <w:color w:val="1F497D" w:themeColor="text2"/>
+          <w:sz w:val="22"/>
+          <w:szCs w:val="22"/>
+          <w:u w:val="single"/>
+        </w:rPr>
+      </w:pPr>
+    </w:p>
+    <w:p>
+      <w:pPr>
+        <w:jc w:val="center"/>
+        <w:rPr>
+          <w:rFonts w:asciiTheme="majorHAnsi" w:hAnsiTheme="majorHAnsi"/>
+          <w:color w:val="1F497D" w:themeColor="text2"/>
+          <w:sz w:val="22"/>
+          <w:szCs w:val="22"/>
+          <w:u w:val="single"/>
+        </w:rPr>
+      </w:pPr>
+    </w:p>
+    <w:p>
+      <w:pPr>
+        <w:jc w:val="center"/>
+        <w:rPr>
+          <w:rFonts w:asciiTheme="majorHAnsi" w:hAnsiTheme="majorHAnsi"/>
+          <w:color w:val="1F497D" w:themeColor="text2"/>
+          <w:sz w:val="22"/>
+          <w:szCs w:val="22"/>
+          <w:u w:val="single"/>
+        </w:rPr>
+      </w:pPr>
+    </w:p>
+    <w:p>
+      <w:pPr>
+        <w:jc w:val="center"/>
+        <w:rPr>
+          <w:rFonts w:asciiTheme="majorHAnsi" w:hAnsiTheme="majorHAnsi"/>
+          <w:color w:val="1F497D" w:themeColor="text2"/>
+          <w:sz w:val="22"/>
+          <w:szCs w:val="22"/>
+          <w:u w:val="single"/>
+        </w:rPr>
+      </w:pPr>
+    </w:p>
+    <w:p>
+      <w:pPr>
+        <w:jc w:val="center"/>
+        <w:rPr>
+          <w:rFonts w:asciiTheme="majorHAnsi" w:hAnsiTheme="majorHAnsi"/>
+          <w:color w:val="1F497D" w:themeColor="text2"/>
+          <w:sz w:val="22"/>
+          <w:szCs w:val="22"/>
+          <w:u w:val="single"/>
+        </w:rPr>
+      </w:pPr>
+      <w:r>
+        <w:rPr>
+          <w:rFonts w:asciiTheme="majorHAnsi" w:hAnsiTheme="majorHAnsi"/>
+          <w:color w:val="1F497D" w:themeColor="text2"/>
+          <w:sz w:val="22"/>
+          <w:szCs w:val="22"/>
+          <w:u w:val="single"/>
+        </w:rPr>
+        <w:t>Unités conventionnelles en fonction des différentes marchandises (catégories SITC18)</w:t>
+      </w:r>
+    </w:p>
+    <w:p>
+      <w:pPr>
+        <w:jc w:val="center"/>
+        <w:rPr>
+          <w:rFonts w:asciiTheme="majorHAnsi" w:hAnsiTheme="majorHAnsi"/>
+          <w:color w:val="1F497D" w:themeColor="text2"/>
+          <w:sz w:val="22"/>
+          <w:szCs w:val="22"/>
+          <w:u w:val="single"/>
+        </w:rPr>
+      </w:pPr>
+    </w:p>
+    <w:p>
+      <w:pPr>
+        <w:jc w:val="center"/>
+        <w:rPr>
+          <w:rFonts w:asciiTheme="majorHAnsi" w:hAnsiTheme="majorHAnsi"/>
+          <w:sz w:val="18"/>
+          <w:szCs w:val="18"/>
+        </w:rPr>
+      </w:pPr>
+    </w:p>
+    <w:p>
+      <w:pPr>
+        <w:jc w:val="center"/>
+        <w:rPr>
+          <w:rFonts w:asciiTheme="majorHAnsi" w:hAnsiTheme="majorHAnsi"/>
+          <w:sz w:val="18"/>
+          <w:szCs w:val="18"/>
+        </w:rPr>
+      </w:pPr>
+      <w:r>
+        <w:rPr>
+          <w:rFonts w:asciiTheme="majorHAnsi" w:hAnsiTheme="majorHAnsi"/>
+          <w:sz w:val="18"/>
+          <w:szCs w:val="18"/>
+        </w:rPr>
+        <w:t xml:space="preserve">Il y a dans la base </w:t>
+      </w:r>
+      <w:r>
+        <w:rPr>
+          <w:rFonts w:asciiTheme="majorHAnsi" w:hAnsiTheme="majorHAnsi"/>
+          <w:sz w:val="18"/>
+          <w:szCs w:val="18"/>
+        </w:rPr>
+        <w:t>24 catégories SITC18</w:t>
+      </w:r>
+      <w:r>
+        <w:rPr>
+          <w:rFonts w:asciiTheme="majorHAnsi" w:hAnsiTheme="majorHAnsi"/>
+          <w:sz w:val="18"/>
+          <w:szCs w:val="18"/>
+        </w:rPr>
+        <w:t xml:space="preserve">, </w:t>
+      </w:r>
+      <w:r>
+        <w:rPr>
+          <w:rFonts w:asciiTheme="majorHAnsi" w:hAnsiTheme="majorHAnsi"/>
+          <w:sz w:val="18"/>
+          <w:szCs w:val="18"/>
+        </w:rPr>
+        <w:t>on observe ici les unités conventionnelles en fonction de ces diverses catégories</w:t>
+      </w:r>
+      <w:r>
+        <w:rPr>
+          <w:rFonts w:asciiTheme="majorHAnsi" w:hAnsiTheme="majorHAnsi"/>
+          <w:sz w:val="18"/>
+          <w:szCs w:val="18"/>
+        </w:rPr>
+        <w:t xml:space="preserve">. </w:t>
+      </w:r>
+    </w:p>
+    <w:p>
+      <w:pPr>
+        <w:jc w:val="center"/>
+        <w:rPr>
+          <w:rFonts w:asciiTheme="majorHAnsi" w:hAnsiTheme="majorHAnsi"/>
+          <w:sz w:val="18"/>
+          <w:szCs w:val="18"/>
+        </w:rPr>
+      </w:pPr>
+    </w:p>
+    <w:p>
+      <w:pPr>
+        <w:jc w:val="center"/>
+        <w:rPr>
+          <w:rFonts w:asciiTheme="majorHAnsi" w:hAnsiTheme="majorHAnsi"/>
+          <w:sz w:val="18"/>
+          <w:szCs w:val="18"/>
+        </w:rPr>
+      </w:pPr>
+    </w:p>
+    <w:p>
+      <w:pPr>
+        <w:jc w:val="center"/>
+        <w:rPr>
+          <w:rFonts w:asciiTheme="majorHAnsi" w:hAnsiTheme="majorHAnsi"/>
+          <w:sz w:val="18"/>
+          <w:szCs w:val="18"/>
+        </w:rPr>
+      </w:pPr>
+      <w:r>
+        <w:rPr>
+          <w:rFonts w:asciiTheme="majorHAnsi" w:hAnsiTheme="majorHAnsi"/>
+          <w:noProof/>
+          <w:sz w:val="18"/>
+          <w:szCs w:val="18"/>
+        </w:rPr>
+        <w:drawing>
+          <wp:inline distT="0" distB="0" distL="0" distR="0" wp14:anchorId="4D7A02D0" wp14:editId="238AAB30">
+            <wp:extent cx="5756910" cy="4043684"/>
+            <wp:effectExtent l="0" t="0" r="8890" b="0"/>
+            <wp:docPr id="7" name="Image 3"/>
+            <wp:cNvGraphicFramePr>
+              <a:graphicFrameLocks xmlns:a="http://schemas.openxmlformats.org/drawingml/2006/main" noChangeAspect="1"/>
+            </wp:cNvGraphicFramePr>
+            <a:graphic xmlns:a="http://schemas.openxmlformats.org/drawingml/2006/main">
+              <a:graphicData uri="http://schemas.openxmlformats.org/drawingml/2006/picture">
+                <pic:pic xmlns:pic="http://schemas.openxmlformats.org/drawingml/2006/picture">
+                  <pic:nvPicPr>
+                    <pic:cNvPr id="0" name="Picture 3"/>
+                    <pic:cNvPicPr>
+                      <a:picLocks noChangeAspect="1" noChangeArrowheads="1"/>
+                    </pic:cNvPicPr>
+                  </pic:nvPicPr>
+                  <pic:blipFill>
+                    <a:blip r:embed="rId11">
+                      <a:extLst>
+                        <a:ext uri="{28A0092B-C50C-407E-A947-70E740481C1C}">
+                          <a14:useLocalDpi xmlns:a14="http://schemas.microsoft.com/office/drawing/2010/main" val="0"/>
+                        </a:ext>
+                      </a:extLst>
+                    </a:blip>
+                    <a:srcRect/>
+                    <a:stretch>
+                      <a:fillRect/>
+                    </a:stretch>
+                  </pic:blipFill>
+                  <pic:spPr bwMode="auto">
+                    <a:xfrm>
+                      <a:off x="0" y="0"/>
+                      <a:ext cx="5756910" cy="4043684"/>
+                    </a:xfrm>
+                    <a:prstGeom prst="rect">
+                      <a:avLst/>
+                    </a:prstGeom>
+                    <a:noFill/>
+                    <a:ln>
+                      <a:noFill/>
+                    </a:ln>
+                  </pic:spPr>
+                </pic:pic>
+              </a:graphicData>
+            </a:graphic>
+          </wp:inline>
+        </w:drawing>
+      </w:r>
+    </w:p>
+    <w:p>
+      <w:pPr>
+        <w:jc w:val="center"/>
+        <w:rPr>
+          <w:rFonts w:asciiTheme="majorHAnsi" w:hAnsiTheme="majorHAnsi"/>
+          <w:color w:val="1F497D" w:themeColor="text2"/>
+          <w:sz w:val="22"/>
+          <w:szCs w:val="22"/>
+          <w:u w:val="single"/>
+        </w:rPr>
+      </w:pPr>
+    </w:p>
+    <w:p>
+      <w:pPr>
+        <w:jc w:val="center"/>
+        <w:rPr>
+          <w:rFonts w:asciiTheme="majorHAnsi" w:hAnsiTheme="majorHAnsi"/>
+          <w:color w:val="1F497D" w:themeColor="text2"/>
+          <w:sz w:val="22"/>
+          <w:szCs w:val="22"/>
+          <w:u w:val="single"/>
+        </w:rPr>
+      </w:pPr>
+    </w:p>
+    <w:p>
+      <w:pPr>
+        <w:jc w:val="right"/>
+      </w:pPr>
       <w:bookmarkStart w:id="0" w:name="_GoBack"/>
       <w:bookmarkEnd w:id="0"/>
-      <w:r>
-        <w:rPr>
-          <w:rFonts w:asciiTheme="majorHAnsi" w:hAnsiTheme="majorHAnsi"/>
-          <w:sz w:val="18"/>
-          <w:szCs w:val="18"/>
-        </w:rPr>
-        <w:t xml:space="preserve"> ayant une unité ajustée n’ont pas d’unités conventionnelle (soit </w:t>
-      </w:r>
-      <w:r>
-        <w:rPr>
-          <w:rFonts w:asciiTheme="majorHAnsi" w:hAnsiTheme="majorHAnsi"/>
-          <w:sz w:val="18"/>
-          <w:szCs w:val="18"/>
-        </w:rPr>
-        <w:t>99,90% de marchandises ayant une unité ajustée qui ont également une unité conventionnelle). Le pourcentage de marchandises n’ayant pas d’unité</w:t>
-      </w:r>
-      <w:r>
-        <w:rPr>
-          <w:rFonts w:asciiTheme="majorHAnsi" w:hAnsiTheme="majorHAnsi"/>
-          <w:sz w:val="18"/>
-          <w:szCs w:val="18"/>
-        </w:rPr>
-        <w:t xml:space="preserve"> </w:t>
-      </w:r>
-      <w:r>
-        <w:rPr>
-          <w:rFonts w:asciiTheme="majorHAnsi" w:hAnsiTheme="majorHAnsi"/>
-          <w:sz w:val="18"/>
-          <w:szCs w:val="18"/>
-        </w:rPr>
-        <w:t>conventionnelle atteint alors 53,81</w:t>
-      </w:r>
-      <w:r>
-        <w:rPr>
-          <w:rFonts w:asciiTheme="majorHAnsi" w:hAnsiTheme="majorHAnsi"/>
-          <w:sz w:val="18"/>
-          <w:szCs w:val="18"/>
-        </w:rPr>
-        <w:t>%.</w:t>
-      </w:r>
     </w:p>
     <w:p>
       <w:pPr>
         <w:jc w:val="right"/>
       </w:pPr>
-      <w:r>
-        <w:rPr>
-          <w:rFonts w:asciiTheme="majorHAnsi" w:hAnsiTheme="majorHAnsi"/>
-          <w:sz w:val="18"/>
-          <w:szCs w:val="18"/>
-        </w:rPr>
-        <w:t xml:space="preserve">Les unités </w:t>
-      </w:r>
-      <w:r>
-        <w:rPr>
-          <w:rFonts w:asciiTheme="majorHAnsi" w:hAnsiTheme="majorHAnsi"/>
-          <w:sz w:val="18"/>
-          <w:szCs w:val="18"/>
-        </w:rPr>
-        <w:t>conventionnelles de la base</w:t>
-      </w:r>
-      <w:r>
-        <w:rPr>
-          <w:rFonts w:asciiTheme="majorHAnsi" w:hAnsiTheme="majorHAnsi"/>
-          <w:sz w:val="18"/>
-          <w:szCs w:val="18"/>
-        </w:rPr>
-        <w:t xml:space="preserve"> sont les suivantes :</w:t>
-      </w:r>
-      <w:r>
-        <w:t xml:space="preserve"> </w:t>
-      </w:r>
+    </w:p>
+    <w:p>
+      <w:pPr>
+        <w:jc w:val="right"/>
+      </w:pPr>
     </w:p>
     <w:sectPr>
       <w:type w:val="continuous"/>
@@ -2059,7 +2771,7 @@
 </file>
 
 <file path=customXml/itemProps1.xml><?xml version="1.0" encoding="utf-8"?>
-<ds:datastoreItem xmlns:ds="http://schemas.openxmlformats.org/officeDocument/2006/customXml" ds:itemID="{23FAE321-4287-4643-9261-13FBFC7D6847}">
+<ds:datastoreItem xmlns:ds="http://schemas.openxmlformats.org/officeDocument/2006/customXml" ds:itemID="{CBABC48B-CB88-0A47-99D2-95AC9393110B}">
   <ds:schemaRefs>
     <ds:schemaRef ds:uri="http://schemas.openxmlformats.org/officeDocument/2006/bibliography"/>
   </ds:schemaRefs>

</xml_diff>